<commit_message>
3rd Commit - August 2020
Crazy good porn , nigga
</commit_message>
<xml_diff>
--- a/Bosses/Illidan.docx
+++ b/Bosses/Illidan.docx
@@ -43,8 +43,8 @@
         </w:rPr>
       </w:pPr>
       <w:r>
-        <w:object w:dxaOrig="2530" w:dyaOrig="2105">
-          <v:rect xmlns:o="urn:schemas-microsoft-com:office:office" xmlns:v="urn:schemas-microsoft-com:vml" id="rectole0000000000" style="width:126.500000pt;height:105.250000pt" o:preferrelative="t" o:ole="">
+        <w:object w:dxaOrig="2571" w:dyaOrig="2125">
+          <v:rect xmlns:o="urn:schemas-microsoft-com:office:office" xmlns:v="urn:schemas-microsoft-com:vml" id="rectole0000000000" style="width:128.550000pt;height:106.250000pt" o:preferrelative="t" o:ole="">
             <o:lock v:ext="edit"/>
             <v:imagedata xmlns:r="http://schemas.openxmlformats.org/officeDocument/2006/relationships" r:id="docRId1" o:title=""/>
           </v:rect>
@@ -87,7 +87,7 @@
           <w:sz w:val="22"/>
           <w:shd w:fill="auto" w:val="clear"/>
         </w:rPr>
-        <w:t xml:space="preserve">Fell the hatred of ten thousand years</w:t>
+        <w:t xml:space="preserve">Feel the hatred of ten thousand years</w:t>
       </w:r>
       <w:r>
         <w:rPr>
@@ -989,8 +989,8 @@
         </w:rPr>
       </w:pPr>
       <w:r>
-        <w:object w:dxaOrig="4454" w:dyaOrig="4555">
-          <v:rect xmlns:o="urn:schemas-microsoft-com:office:office" xmlns:v="urn:schemas-microsoft-com:vml" id="rectole0000000001" style="width:222.700000pt;height:227.750000pt" o:preferrelative="t" o:ole="">
+        <w:object w:dxaOrig="4515" w:dyaOrig="4616">
+          <v:rect xmlns:o="urn:schemas-microsoft-com:office:office" xmlns:v="urn:schemas-microsoft-com:vml" id="rectole0000000001" style="width:225.750000pt;height:230.800000pt" o:preferrelative="t" o:ole="">
             <o:lock v:ext="edit"/>
             <v:imagedata xmlns:r="http://schemas.openxmlformats.org/officeDocument/2006/relationships" r:id="docRId3" o:title=""/>
           </v:rect>

</xml_diff>